<commit_message>
Mnor change with the draft collation Signed-off-by: Tetsumaro <s3923443@student.rmit.edu.au>
</commit_message>
<xml_diff>
--- a/collation/A2 Team Profile - Ideal Jobs-formatted.docx
+++ b/collation/A2 Team Profile - Ideal Jobs-formatted.docx
@@ -364,6 +364,7 @@
                                     <w:dataBinding w:prefixMappings="xmlns:ns0='http://purl.org/dc/elements/1.1/' xmlns:ns1='http://schemas.openxmlformats.org/package/2006/metadata/core-properties' " w:xpath="/ns1:coreProperties[1]/ns0:title[1]" w:storeItemID="{6C3C8BC8-F283-45AE-878A-BAB7291924A1}"/>
                                     <w:text/>
                                   </w:sdtPr>
+                                  <w:sdtEndPr/>
                                   <w:sdtContent>
                                     <w:r>
                                       <w:rPr>
@@ -396,6 +397,7 @@
                                   <w:dataBinding w:prefixMappings="xmlns:ns0='http://purl.org/dc/elements/1.1/' xmlns:ns1='http://schemas.openxmlformats.org/package/2006/metadata/core-properties' " w:xpath="/ns1:coreProperties[1]/ns0:subject[1]" w:storeItemID="{6C3C8BC8-F283-45AE-878A-BAB7291924A1}"/>
                                   <w:text/>
                                 </w:sdtPr>
+                                <w:sdtEndPr/>
                                 <w:sdtContent>
                                   <w:p>
                                     <w:pPr>
@@ -492,6 +494,7 @@
                               <w:dataBinding w:prefixMappings="xmlns:ns0='http://purl.org/dc/elements/1.1/' xmlns:ns1='http://schemas.openxmlformats.org/package/2006/metadata/core-properties' " w:xpath="/ns1:coreProperties[1]/ns0:title[1]" w:storeItemID="{6C3C8BC8-F283-45AE-878A-BAB7291924A1}"/>
                               <w:text/>
                             </w:sdtPr>
+                            <w:sdtEndPr/>
                             <w:sdtContent>
                               <w:r>
                                 <w:rPr>
@@ -524,6 +527,7 @@
                             <w:dataBinding w:prefixMappings="xmlns:ns0='http://purl.org/dc/elements/1.1/' xmlns:ns1='http://schemas.openxmlformats.org/package/2006/metadata/core-properties' " w:xpath="/ns1:coreProperties[1]/ns0:subject[1]" w:storeItemID="{6C3C8BC8-F283-45AE-878A-BAB7291924A1}"/>
                             <w:text/>
                           </w:sdtPr>
+                          <w:sdtEndPr/>
                           <w:sdtContent>
                             <w:p>
                               <w:pPr>
@@ -775,6 +779,7 @@
                                     <w:calendar w:val="gregorian"/>
                                   </w:date>
                                 </w:sdtPr>
+                                <w:sdtEndPr/>
                                 <w:sdtContent>
                                   <w:p>
                                     <w:pPr>
@@ -842,6 +847,7 @@
                               <w:calendar w:val="gregorian"/>
                             </w:date>
                           </w:sdtPr>
+                          <w:sdtEndPr/>
                           <w:sdtContent>
                             <w:p>
                               <w:pPr>
@@ -884,6 +890,15 @@
         </w:p>
         <w:sdt>
           <w:sdtPr>
+            <w:rPr>
+              <w:rFonts w:asciiTheme="minorHAnsi" w:hAnsiTheme="minorHAnsi"/>
+              <w:b w:val="0"/>
+              <w:caps w:val="0"/>
+              <w:color w:val="auto"/>
+              <w:spacing w:val="0"/>
+              <w:sz w:val="20"/>
+              <w:szCs w:val="20"/>
+            </w:rPr>
             <w:id w:val="-2049982724"/>
             <w:docPartObj>
               <w:docPartGallery w:val="Table of Contents"/>
@@ -892,14 +907,8 @@
           </w:sdtPr>
           <w:sdtEndPr>
             <w:rPr>
-              <w:rFonts w:asciiTheme="minorHAnsi" w:hAnsiTheme="minorHAnsi"/>
               <w:bCs/>
-              <w:caps w:val="0"/>
               <w:noProof/>
-              <w:color w:val="auto"/>
-              <w:spacing w:val="0"/>
-              <w:sz w:val="20"/>
-              <w:szCs w:val="20"/>
             </w:rPr>
           </w:sdtEndPr>
           <w:sdtContent>
@@ -956,27 +965,7 @@
                     <w:sz w:val="28"/>
                     <w:szCs w:val="28"/>
                   </w:rPr>
-                  <w:t>Team Pro</w:t>
-                </w:r>
-                <w:r>
-                  <w:rPr>
-                    <w:rStyle w:val="Hyperlink"/>
-                    <w:rFonts w:eastAsia="Yu Gothic" w:cs="Arial"/>
-                    <w:noProof/>
-                    <w:sz w:val="28"/>
-                    <w:szCs w:val="28"/>
-                  </w:rPr>
-                  <w:t>f</w:t>
-                </w:r>
-                <w:r>
-                  <w:rPr>
-                    <w:rStyle w:val="Hyperlink"/>
-                    <w:rFonts w:eastAsia="Yu Gothic" w:cs="Arial"/>
-                    <w:noProof/>
-                    <w:sz w:val="28"/>
-                    <w:szCs w:val="28"/>
-                  </w:rPr>
-                  <w:t>ile</w:t>
+                  <w:t>Team Profile</w:t>
                 </w:r>
                 <w:r>
                   <w:rPr>
@@ -1066,47 +1055,7 @@
                     <w:sz w:val="28"/>
                     <w:szCs w:val="28"/>
                   </w:rPr>
-                  <w:t xml:space="preserve">OUR </w:t>
-                </w:r>
-                <w:r>
-                  <w:rPr>
-                    <w:rStyle w:val="Hyperlink"/>
-                    <w:rFonts w:eastAsia="Yu Gothic" w:cs="Arial"/>
-                    <w:noProof/>
-                    <w:sz w:val="28"/>
-                    <w:szCs w:val="28"/>
-                  </w:rPr>
-                  <w:t>T</w:t>
-                </w:r>
-                <w:r>
-                  <w:rPr>
-                    <w:rStyle w:val="Hyperlink"/>
-                    <w:rFonts w:eastAsia="Yu Gothic" w:cs="Arial"/>
-                    <w:noProof/>
-                    <w:sz w:val="28"/>
-                    <w:szCs w:val="28"/>
-                  </w:rPr>
-                  <w:t>e</w:t>
-                </w:r>
-                <w:r>
-                  <w:rPr>
-                    <w:rStyle w:val="Hyperlink"/>
-                    <w:rFonts w:eastAsia="Yu Gothic" w:cs="Arial"/>
-                    <w:noProof/>
-                    <w:sz w:val="28"/>
-                    <w:szCs w:val="28"/>
-                  </w:rPr>
-                  <w:t>a</w:t>
-                </w:r>
-                <w:r>
-                  <w:rPr>
-                    <w:rStyle w:val="Hyperlink"/>
-                    <w:rFonts w:eastAsia="Yu Gothic" w:cs="Arial"/>
-                    <w:noProof/>
-                    <w:sz w:val="28"/>
-                    <w:szCs w:val="28"/>
-                  </w:rPr>
-                  <w:t>m name</w:t>
+                  <w:t>OUR Team name</w:t>
                 </w:r>
                 <w:r>
                   <w:rPr>
@@ -1196,27 +1145,7 @@
                     <w:sz w:val="28"/>
                     <w:szCs w:val="28"/>
                   </w:rPr>
-                  <w:t xml:space="preserve">Personal </w:t>
-                </w:r>
-                <w:r>
-                  <w:rPr>
-                    <w:rStyle w:val="Hyperlink"/>
-                    <w:bCs/>
-                    <w:noProof/>
-                    <w:sz w:val="28"/>
-                    <w:szCs w:val="28"/>
-                  </w:rPr>
-                  <w:t>i</w:t>
-                </w:r>
-                <w:r>
-                  <w:rPr>
-                    <w:rStyle w:val="Hyperlink"/>
-                    <w:bCs/>
-                    <w:noProof/>
-                    <w:sz w:val="28"/>
-                    <w:szCs w:val="28"/>
-                  </w:rPr>
-                  <w:t>nformation</w:t>
+                  <w:t>Personal information</w:t>
                 </w:r>
                 <w:r>
                   <w:rPr>
@@ -1306,27 +1235,7 @@
                     <w:sz w:val="28"/>
                     <w:szCs w:val="28"/>
                   </w:rPr>
-                  <w:t>Team</w:t>
-                </w:r>
-                <w:r>
-                  <w:rPr>
-                    <w:rStyle w:val="Hyperlink"/>
-                    <w:rFonts w:eastAsia="Yu Gothic" w:cs="Arial"/>
-                    <w:noProof/>
-                    <w:sz w:val="28"/>
-                    <w:szCs w:val="28"/>
-                  </w:rPr>
-                  <w:t xml:space="preserve"> </w:t>
-                </w:r>
-                <w:r>
-                  <w:rPr>
-                    <w:rStyle w:val="Hyperlink"/>
-                    <w:rFonts w:eastAsia="Yu Gothic" w:cs="Arial"/>
-                    <w:noProof/>
-                    <w:sz w:val="28"/>
-                    <w:szCs w:val="28"/>
-                  </w:rPr>
-                  <w:t>Profile</w:t>
+                  <w:t>Team Profile</w:t>
                 </w:r>
                 <w:r>
                   <w:rPr>
@@ -1415,25 +1324,7 @@
                     <w:sz w:val="28"/>
                     <w:szCs w:val="28"/>
                   </w:rPr>
-                  <w:t>Ideal Jo</w:t>
-                </w:r>
-                <w:r>
-                  <w:rPr>
-                    <w:rStyle w:val="Hyperlink"/>
-                    <w:noProof/>
-                    <w:sz w:val="28"/>
-                    <w:szCs w:val="28"/>
-                  </w:rPr>
-                  <w:t>b</w:t>
-                </w:r>
-                <w:r>
-                  <w:rPr>
-                    <w:rStyle w:val="Hyperlink"/>
-                    <w:noProof/>
-                    <w:sz w:val="28"/>
-                    <w:szCs w:val="28"/>
-                  </w:rPr>
-                  <w:t>s</w:t>
+                  <w:t>Ideal Jobs</w:t>
                 </w:r>
                 <w:r>
                   <w:rPr>
@@ -3111,6 +3002,307 @@
       <w:r>
         <w:rPr>
           <w:rFonts w:ascii="Arial" w:hAnsi="Arial" w:cs="Arial"/>
+          <w:noProof/>
+        </w:rPr>
+        <mc:AlternateContent>
+          <mc:Choice Requires="wpg">
+            <w:drawing>
+              <wp:anchor distT="0" distB="0" distL="114300" distR="114300" simplePos="0" relativeHeight="251674624" behindDoc="0" locked="0" layoutInCell="1" allowOverlap="1" wp14:anchorId="6127555A" wp14:editId="1D0D5BAC">
+                <wp:simplePos x="0" y="0"/>
+                <wp:positionH relativeFrom="column">
+                  <wp:posOffset>76200</wp:posOffset>
+                </wp:positionH>
+                <wp:positionV relativeFrom="paragraph">
+                  <wp:posOffset>40640</wp:posOffset>
+                </wp:positionV>
+                <wp:extent cx="3632835" cy="1507490"/>
+                <wp:effectExtent l="0" t="0" r="0" b="0"/>
+                <wp:wrapSquare wrapText="bothSides"/>
+                <wp:docPr id="198" name="Group 198"/>
+                <wp:cNvGraphicFramePr/>
+                <a:graphic xmlns:a="http://schemas.openxmlformats.org/drawingml/2006/main">
+                  <a:graphicData uri="http://schemas.microsoft.com/office/word/2010/wordprocessingGroup">
+                    <wpg:wgp>
+                      <wpg:cNvGrpSpPr/>
+                      <wpg:grpSpPr>
+                        <a:xfrm>
+                          <a:off x="0" y="0"/>
+                          <a:ext cx="3632835" cy="1507490"/>
+                          <a:chOff x="-123870" y="-133323"/>
+                          <a:chExt cx="3634147" cy="1507331"/>
+                        </a:xfrm>
+                      </wpg:grpSpPr>
+                      <wps:wsp>
+                        <wps:cNvPr id="199" name="Rectangle 199"/>
+                        <wps:cNvSpPr/>
+                        <wps:spPr>
+                          <a:xfrm>
+                            <a:off x="-123870" y="-133323"/>
+                            <a:ext cx="3567448" cy="270605"/>
+                          </a:xfrm>
+                          <a:prstGeom prst="rect">
+                            <a:avLst/>
+                          </a:prstGeom>
+                          <a:solidFill>
+                            <a:schemeClr val="accent1"/>
+                          </a:solidFill>
+                          <a:ln>
+                            <a:noFill/>
+                          </a:ln>
+                        </wps:spPr>
+                        <wps:style>
+                          <a:lnRef idx="2">
+                            <a:schemeClr val="accent1">
+                              <a:shade val="50000"/>
+                            </a:schemeClr>
+                          </a:lnRef>
+                          <a:fillRef idx="1">
+                            <a:schemeClr val="accent1"/>
+                          </a:fillRef>
+                          <a:effectRef idx="0">
+                            <a:schemeClr val="accent1"/>
+                          </a:effectRef>
+                          <a:fontRef idx="minor">
+                            <a:schemeClr val="lt1"/>
+                          </a:fontRef>
+                        </wps:style>
+                        <wps:txbx>
+                          <w:txbxContent>
+                            <w:p>
+                              <w:pPr>
+                                <w:jc w:val="center"/>
+                                <w:rPr>
+                                  <w:rFonts w:asciiTheme="majorHAnsi" w:eastAsiaTheme="majorEastAsia" w:hAnsiTheme="majorHAnsi" w:cstheme="majorBidi"/>
+                                  <w:color w:val="FFFFFF" w:themeColor="background1"/>
+                                  <w:sz w:val="24"/>
+                                  <w:szCs w:val="28"/>
+                                </w:rPr>
+                              </w:pPr>
+                            </w:p>
+                          </w:txbxContent>
+                        </wps:txbx>
+                        <wps:bodyPr rot="0" spcFirstLastPara="0" vertOverflow="overflow" horzOverflow="overflow" vert="horz" wrap="square" lIns="91440" tIns="45720" rIns="91440" bIns="45720" numCol="1" spcCol="0" rtlCol="0" fromWordArt="0" anchor="ctr" anchorCtr="0" forceAA="0" compatLnSpc="1">
+                          <a:prstTxWarp prst="textNoShape">
+                            <a:avLst/>
+                          </a:prstTxWarp>
+                          <a:noAutofit/>
+                        </wps:bodyPr>
+                      </wps:wsp>
+                      <wps:wsp>
+                        <wps:cNvPr id="200" name="Text Box 200"/>
+                        <wps:cNvSpPr txBox="1"/>
+                        <wps:spPr>
+                          <a:xfrm>
+                            <a:off x="-57171" y="104275"/>
+                            <a:ext cx="3567448" cy="1269733"/>
+                          </a:xfrm>
+                          <a:prstGeom prst="rect">
+                            <a:avLst/>
+                          </a:prstGeom>
+                          <a:noFill/>
+                          <a:ln w="6350">
+                            <a:noFill/>
+                          </a:ln>
+                          <a:effectLst/>
+                        </wps:spPr>
+                        <wps:style>
+                          <a:lnRef idx="0">
+                            <a:schemeClr val="accent1"/>
+                          </a:lnRef>
+                          <a:fillRef idx="0">
+                            <a:schemeClr val="accent1"/>
+                          </a:fillRef>
+                          <a:effectRef idx="0">
+                            <a:schemeClr val="accent1"/>
+                          </a:effectRef>
+                          <a:fontRef idx="minor">
+                            <a:schemeClr val="dk1"/>
+                          </a:fontRef>
+                        </wps:style>
+                        <wps:txbx>
+                          <w:txbxContent>
+                            <w:p>
+                              <w:pPr>
+                                <w:rPr>
+                                  <w:rFonts w:ascii="Amasis MT Pro" w:hAnsi="Amasis MT Pro" w:cs="Arial"/>
+                                  <w:caps/>
+                                  <w:color w:val="2F5496" w:themeColor="accent1" w:themeShade="BF"/>
+                                  <w:sz w:val="28"/>
+                                  <w:szCs w:val="28"/>
+                                </w:rPr>
+                              </w:pPr>
+                              <w:r>
+                                <w:rPr>
+                                  <w:rFonts w:ascii="Amasis MT Pro" w:hAnsi="Amasis MT Pro" w:cs="Arial"/>
+                                  <w:color w:val="2F5496" w:themeColor="accent1" w:themeShade="BF"/>
+                                  <w:sz w:val="28"/>
+                                  <w:szCs w:val="28"/>
+                                  <w:shd w:val="clear" w:color="auto" w:fill="FFFFFF"/>
+                                </w:rPr>
+                                <w:t>“The strength of the team is each individual member. The strength of each member is the team.”</w:t>
+                              </w:r>
+                              <w:r>
+                                <w:rPr>
+                                  <w:rFonts w:ascii="Amasis MT Pro" w:hAnsi="Amasis MT Pro" w:cs="Arial"/>
+                                  <w:color w:val="2F5496" w:themeColor="accent1" w:themeShade="BF"/>
+                                  <w:sz w:val="28"/>
+                                  <w:szCs w:val="28"/>
+                                </w:rPr>
+                                <w:br/>
+                              </w:r>
+                              <w:r>
+                                <w:rPr>
+                                  <w:rFonts w:ascii="Times New Roman" w:hAnsi="Times New Roman" w:cs="Times New Roman"/>
+                                  <w:color w:val="2F5496" w:themeColor="accent1" w:themeShade="BF"/>
+                                  <w:sz w:val="28"/>
+                                  <w:szCs w:val="28"/>
+                                  <w:shd w:val="clear" w:color="auto" w:fill="FFFFFF"/>
+                                </w:rPr>
+                                <w:t>―</w:t>
+                              </w:r>
+                              <w:r>
+                                <w:rPr>
+                                  <w:rFonts w:ascii="Amasis MT Pro" w:hAnsi="Amasis MT Pro" w:cs="Arial"/>
+                                  <w:color w:val="2F5496" w:themeColor="accent1" w:themeShade="BF"/>
+                                  <w:sz w:val="28"/>
+                                  <w:szCs w:val="28"/>
+                                  <w:shd w:val="clear" w:color="auto" w:fill="FFFFFF"/>
+                                </w:rPr>
+                                <w:t> </w:t>
+                              </w:r>
+                              <w:r>
+                                <w:rPr>
+                                  <w:rStyle w:val="authorortitle"/>
+                                  <w:rFonts w:ascii="Amasis MT Pro" w:hAnsi="Amasis MT Pro" w:cs="Arial"/>
+                                  <w:b/>
+                                  <w:bCs/>
+                                  <w:color w:val="2F5496" w:themeColor="accent1" w:themeShade="BF"/>
+                                  <w:sz w:val="28"/>
+                                  <w:szCs w:val="28"/>
+                                  <w:shd w:val="clear" w:color="auto" w:fill="FFFFFF"/>
+                                </w:rPr>
+                                <w:t>Phil Jackson</w:t>
+                              </w:r>
+                            </w:p>
+                          </w:txbxContent>
+                        </wps:txbx>
+                        <wps:bodyPr rot="0" spcFirstLastPara="0" vertOverflow="overflow" horzOverflow="overflow" vert="horz" wrap="square" lIns="91440" tIns="91440" rIns="91440" bIns="0" numCol="1" spcCol="0" rtlCol="0" fromWordArt="0" anchor="t" anchorCtr="0" forceAA="0" compatLnSpc="1">
+                          <a:prstTxWarp prst="textNoShape">
+                            <a:avLst/>
+                          </a:prstTxWarp>
+                          <a:spAutoFit/>
+                        </wps:bodyPr>
+                      </wps:wsp>
+                    </wpg:wgp>
+                  </a:graphicData>
+                </a:graphic>
+                <wp14:sizeRelH relativeFrom="margin">
+                  <wp14:pctWidth>0</wp14:pctWidth>
+                </wp14:sizeRelH>
+                <wp14:sizeRelV relativeFrom="margin">
+                  <wp14:pctHeight>0</wp14:pctHeight>
+                </wp14:sizeRelV>
+              </wp:anchor>
+            </w:drawing>
+          </mc:Choice>
+          <mc:Fallback>
+            <w:pict>
+              <v:group w14:anchorId="6127555A" id="Group 198" o:spid="_x0000_s1030" style="position:absolute;left:0;text-align:left;margin-left:6pt;margin-top:3.2pt;width:286.05pt;height:118.7pt;z-index:251674624;mso-width-relative:margin;mso-height-relative:margin" coordorigin="-1238,-1333" coordsize="36341,15073" o:gfxdata="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">
+                <v:rect id="Rectangle 199" o:spid="_x0000_s1031" style="position:absolute;left:-1238;top:-1333;width:35673;height:2705;visibility:visible;mso-wrap-style:square;v-text-anchor:middle" o:gfxdata="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" fillcolor="#4472c4 [3204]" stroked="f" strokeweight="1pt">
+                  <v:textbox>
+                    <w:txbxContent>
+                      <w:p>
+                        <w:pPr>
+                          <w:jc w:val="center"/>
+                          <w:rPr>
+                            <w:rFonts w:asciiTheme="majorHAnsi" w:eastAsiaTheme="majorEastAsia" w:hAnsiTheme="majorHAnsi" w:cstheme="majorBidi"/>
+                            <w:color w:val="FFFFFF" w:themeColor="background1"/>
+                            <w:sz w:val="24"/>
+                            <w:szCs w:val="28"/>
+                          </w:rPr>
+                        </w:pPr>
+                      </w:p>
+                    </w:txbxContent>
+                  </v:textbox>
+                </v:rect>
+                <v:shape id="Text Box 200" o:spid="_x0000_s1032" type="#_x0000_t202" style="position:absolute;left:-571;top:1042;width:35673;height:12698;visibility:visible;mso-wrap-style:square;v-text-anchor:top" o:gfxdata="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" filled="f" stroked="f" strokeweight=".5pt">
+                  <v:textbox style="mso-fit-shape-to-text:t" inset=",7.2pt,,0">
+                    <w:txbxContent>
+                      <w:p>
+                        <w:pPr>
+                          <w:rPr>
+                            <w:rFonts w:ascii="Amasis MT Pro" w:hAnsi="Amasis MT Pro" w:cs="Arial"/>
+                            <w:caps/>
+                            <w:color w:val="2F5496" w:themeColor="accent1" w:themeShade="BF"/>
+                            <w:sz w:val="28"/>
+                            <w:szCs w:val="28"/>
+                          </w:rPr>
+                        </w:pPr>
+                        <w:r>
+                          <w:rPr>
+                            <w:rFonts w:ascii="Amasis MT Pro" w:hAnsi="Amasis MT Pro" w:cs="Arial"/>
+                            <w:color w:val="2F5496" w:themeColor="accent1" w:themeShade="BF"/>
+                            <w:sz w:val="28"/>
+                            <w:szCs w:val="28"/>
+                            <w:shd w:val="clear" w:color="auto" w:fill="FFFFFF"/>
+                          </w:rPr>
+                          <w:t>“The strength of the team is each individual member. The strength of each member is the team.”</w:t>
+                        </w:r>
+                        <w:r>
+                          <w:rPr>
+                            <w:rFonts w:ascii="Amasis MT Pro" w:hAnsi="Amasis MT Pro" w:cs="Arial"/>
+                            <w:color w:val="2F5496" w:themeColor="accent1" w:themeShade="BF"/>
+                            <w:sz w:val="28"/>
+                            <w:szCs w:val="28"/>
+                          </w:rPr>
+                          <w:br/>
+                        </w:r>
+                        <w:r>
+                          <w:rPr>
+                            <w:rFonts w:ascii="Times New Roman" w:hAnsi="Times New Roman" w:cs="Times New Roman"/>
+                            <w:color w:val="2F5496" w:themeColor="accent1" w:themeShade="BF"/>
+                            <w:sz w:val="28"/>
+                            <w:szCs w:val="28"/>
+                            <w:shd w:val="clear" w:color="auto" w:fill="FFFFFF"/>
+                          </w:rPr>
+                          <w:t>―</w:t>
+                        </w:r>
+                        <w:r>
+                          <w:rPr>
+                            <w:rFonts w:ascii="Amasis MT Pro" w:hAnsi="Amasis MT Pro" w:cs="Arial"/>
+                            <w:color w:val="2F5496" w:themeColor="accent1" w:themeShade="BF"/>
+                            <w:sz w:val="28"/>
+                            <w:szCs w:val="28"/>
+                            <w:shd w:val="clear" w:color="auto" w:fill="FFFFFF"/>
+                          </w:rPr>
+                          <w:t> </w:t>
+                        </w:r>
+                        <w:r>
+                          <w:rPr>
+                            <w:rStyle w:val="authorortitle"/>
+                            <w:rFonts w:ascii="Amasis MT Pro" w:hAnsi="Amasis MT Pro" w:cs="Arial"/>
+                            <w:b/>
+                            <w:bCs/>
+                            <w:color w:val="2F5496" w:themeColor="accent1" w:themeShade="BF"/>
+                            <w:sz w:val="28"/>
+                            <w:szCs w:val="28"/>
+                            <w:shd w:val="clear" w:color="auto" w:fill="FFFFFF"/>
+                          </w:rPr>
+                          <w:t>Phil Jackson</w:t>
+                        </w:r>
+                      </w:p>
+                    </w:txbxContent>
+                  </v:textbox>
+                </v:shape>
+                <w10:wrap type="square"/>
+              </v:group>
+            </w:pict>
+          </mc:Fallback>
+        </mc:AlternateContent>
+      </w:r>
+      <w:r>
+        <w:rPr>
+          <w:rFonts w:ascii="Arial" w:hAnsi="Arial" w:cs="Arial"/>
           <w:sz w:val="24"/>
           <w:szCs w:val="24"/>
         </w:rPr>
@@ -6133,7 +6325,7 @@
           </mc:Choice>
           <mc:Fallback>
             <w:pict>
-              <v:rect w14:anchorId="71E28103" id="Text Box 3" o:spid="_x0000_s1030" style="position:absolute;margin-left:34.3pt;margin-top:57.75pt;width:742.6pt;height:493.95pt;z-index:2;visibility:visible;mso-wrap-style:square;mso-width-percent:0;mso-height-percent:0;mso-wrap-distance-left:.25pt;mso-wrap-distance-top:.25pt;mso-wrap-distance-right:.25pt;mso-wrap-distance-bottom:0;mso-position-horizontal:absolute;mso-position-horizontal-relative:text;mso-position-vertical:absolute;mso-position-vertical-relative:page;mso-width-percent:0;mso-height-percent:0;mso-width-relative:margin;mso-height-relative:margin;v-text-anchor:top" o:gfxdata="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" o:allowincell="f" fillcolor="white [3201]" stroked="f" strokeweight=".5pt">
+              <v:rect w14:anchorId="71E28103" id="Text Box 3" o:spid="_x0000_s1033" style="position:absolute;margin-left:34.3pt;margin-top:57.75pt;width:742.6pt;height:493.95pt;z-index:2;visibility:visible;mso-wrap-style:square;mso-width-percent:0;mso-height-percent:0;mso-wrap-distance-left:.25pt;mso-wrap-distance-top:.25pt;mso-wrap-distance-right:.25pt;mso-wrap-distance-bottom:0;mso-position-horizontal:absolute;mso-position-horizontal-relative:text;mso-position-vertical:absolute;mso-position-vertical-relative:page;mso-width-percent:0;mso-height-percent:0;mso-width-relative:margin;mso-height-relative:margin;v-text-anchor:top" o:gfxdata="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" o:allowincell="f" fillcolor="white [3201]" stroked="f" strokeweight=".5pt">
                 <v:textbox>
                   <w:txbxContent>
                     <w:tbl>
@@ -12393,7 +12585,7 @@
           </mc:Choice>
           <mc:Fallback>
             <w:pict>
-              <v:rect w14:anchorId="4E441FE5" id="Text Box 1" o:spid="_x0000_s1031" style="position:absolute;margin-left:-116.35pt;margin-top:66.1pt;width:929.3pt;height:770.5pt;z-index:4;visibility:visible;mso-wrap-style:square;mso-width-percent:0;mso-height-percent:0;mso-wrap-distance-left:9.25pt;mso-wrap-distance-top:.25pt;mso-wrap-distance-right:9.25pt;mso-wrap-distance-bottom:.25pt;mso-position-horizontal:absolute;mso-position-horizontal-relative:margin;mso-position-vertical:absolute;mso-position-vertical-relative:page;mso-width-percent:0;mso-height-percent:0;mso-width-relative:margin;mso-height-relative:margin;v-text-anchor:top" o:gfxdata="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" o:allowincell="f" filled="f" stroked="f" strokeweight=".5pt">
+              <v:rect w14:anchorId="4E441FE5" id="Text Box 1" o:spid="_x0000_s1034" style="position:absolute;margin-left:-116.35pt;margin-top:66.1pt;width:929.3pt;height:770.5pt;z-index:4;visibility:visible;mso-wrap-style:square;mso-width-percent:0;mso-height-percent:0;mso-wrap-distance-left:9.25pt;mso-wrap-distance-top:.25pt;mso-wrap-distance-right:9.25pt;mso-wrap-distance-bottom:.25pt;mso-position-horizontal:absolute;mso-position-horizontal-relative:margin;mso-position-vertical:absolute;mso-position-vertical-relative:page;mso-width-percent:0;mso-height-percent:0;mso-width-relative:margin;mso-height-relative:margin;v-text-anchor:top" o:gfxdata="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" o:allowincell="f" filled="f" stroked="f" strokeweight=".5pt">
                 <v:textbox>
                   <w:txbxContent>
                     <w:tbl>
@@ -17246,6 +17438,7 @@
   <w:style w:type="character" w:default="1" w:styleId="DefaultParagraphFont">
     <w:name w:val="Default Paragraph Font"/>
     <w:uiPriority w:val="1"/>
+    <w:semiHidden/>
     <w:unhideWhenUsed/>
   </w:style>
   <w:style w:type="table" w:default="1" w:styleId="TableNormal">
@@ -18346,6 +18539,11 @@
       <w:rFonts w:cstheme="minorHAnsi"/>
     </w:rPr>
   </w:style>
+  <w:style w:type="character" w:customStyle="1" w:styleId="authorortitle">
+    <w:name w:val="authorortitle"/>
+    <w:basedOn w:val="DefaultParagraphFont"/>
+    <w:rsid w:val="002256D1"/>
+  </w:style>
 </w:styles>
 </file>
 
@@ -18656,6 +18854,25 @@
 </file>
 
 <file path=customXml/item2.xml><?xml version="1.0" encoding="utf-8"?>
+<p:properties xmlns:p="http://schemas.microsoft.com/office/2006/metadata/properties" xmlns:xsi="http://www.w3.org/2001/XMLSchema-instance" xmlns:pc="http://schemas.microsoft.com/office/infopath/2007/PartnerControls">
+  <documentManagement/>
+</p:properties>
+</file>
+
+<file path=customXml/item3.xml><?xml version="1.0" encoding="utf-8"?>
+<b:Sources xmlns:b="http://schemas.openxmlformats.org/officeDocument/2006/bibliography" xmlns="http://schemas.openxmlformats.org/officeDocument/2006/bibliography" SelectedStyle="\APASixthEditionOfficeOnline.xsl" StyleName="APA" Version="6"/>
+</file>
+
+<file path=customXml/item4.xml><?xml version="1.0" encoding="utf-8"?>
+<?mso-contentType ?>
+<FormTemplates xmlns="http://schemas.microsoft.com/sharepoint/v3/contenttype/forms">
+  <Display>DocumentLibraryForm</Display>
+  <Edit>DocumentLibraryForm</Edit>
+  <New>DocumentLibraryForm</New>
+</FormTemplates>
+</file>
+
+<file path=customXml/item5.xml><?xml version="1.0" encoding="utf-8"?>
 <ct:contentTypeSchema xmlns:ct="http://schemas.microsoft.com/office/2006/metadata/contentType" xmlns:ma="http://schemas.microsoft.com/office/2006/metadata/properties/metaAttributes" ct:_="" ma:_="" ma:contentTypeName="Document" ma:contentTypeID="0x0101002605EAE7F9DE4F4E94696AEE583F3B47" ma:contentTypeVersion="8" ma:contentTypeDescription="Create a new document." ma:contentTypeScope="" ma:versionID="f94fec3dc6bc4f9056f2b126fd44248d">
   <xsd:schema xmlns:xsd="http://www.w3.org/2001/XMLSchema" xmlns:xs="http://www.w3.org/2001/XMLSchema" xmlns:p="http://schemas.microsoft.com/office/2006/metadata/properties" xmlns:ns2="7554641d-39f6-4c12-af1a-8f42d3e9b3aa" xmlns:ns3="d9e41ffc-5a6f-4f47-9a5b-99e661bafd1d" targetNamespace="http://schemas.microsoft.com/office/2006/metadata/properties" ma:root="true" ma:fieldsID="98b04ded115f4aa374e74a8c23a64b82" ns2:_="" ns3:_="">
     <xsd:import namespace="7554641d-39f6-4c12-af1a-8f42d3e9b3aa"/>
@@ -18846,25 +19063,6 @@
 </ct:contentTypeSchema>
 </file>
 
-<file path=customXml/item3.xml><?xml version="1.0" encoding="utf-8"?>
-<?mso-contentType ?>
-<FormTemplates xmlns="http://schemas.microsoft.com/sharepoint/v3/contenttype/forms">
-  <Display>DocumentLibraryForm</Display>
-  <Edit>DocumentLibraryForm</Edit>
-  <New>DocumentLibraryForm</New>
-</FormTemplates>
-</file>
-
-<file path=customXml/item4.xml><?xml version="1.0" encoding="utf-8"?>
-<b:Sources xmlns:b="http://schemas.openxmlformats.org/officeDocument/2006/bibliography" xmlns="http://schemas.openxmlformats.org/officeDocument/2006/bibliography" SelectedStyle="\APASixthEditionOfficeOnline.xsl" StyleName="APA" Version="6"/>
-</file>
-
-<file path=customXml/item5.xml><?xml version="1.0" encoding="utf-8"?>
-<p:properties xmlns:p="http://schemas.microsoft.com/office/2006/metadata/properties" xmlns:xsi="http://www.w3.org/2001/XMLSchema-instance" xmlns:pc="http://schemas.microsoft.com/office/infopath/2007/PartnerControls">
-  <documentManagement/>
-</p:properties>
-</file>
-
 <file path=customXml/itemProps1.xml><?xml version="1.0" encoding="utf-8"?>
 <ds:datastoreItem xmlns:ds="http://schemas.openxmlformats.org/officeDocument/2006/customXml" ds:itemID="{55AF091B-3C7A-41E3-B477-F2FDAA23CFDA}">
   <ds:schemaRefs>
@@ -18874,6 +19072,31 @@
 </file>
 
 <file path=customXml/itemProps2.xml><?xml version="1.0" encoding="utf-8"?>
+<ds:datastoreItem xmlns:ds="http://schemas.openxmlformats.org/officeDocument/2006/customXml" ds:itemID="{060A577B-C88F-4D7F-8AE9-3AADD39FB869}">
+  <ds:schemaRefs>
+    <ds:schemaRef ds:uri="http://schemas.microsoft.com/office/2006/metadata/properties"/>
+    <ds:schemaRef ds:uri="http://schemas.microsoft.com/office/infopath/2007/PartnerControls"/>
+  </ds:schemaRefs>
+</ds:datastoreItem>
+</file>
+
+<file path=customXml/itemProps3.xml><?xml version="1.0" encoding="utf-8"?>
+<ds:datastoreItem xmlns:ds="http://schemas.openxmlformats.org/officeDocument/2006/customXml" ds:itemID="{2A4475DC-FEA1-448D-B77C-7357B573A109}">
+  <ds:schemaRefs>
+    <ds:schemaRef ds:uri="http://schemas.openxmlformats.org/officeDocument/2006/bibliography"/>
+  </ds:schemaRefs>
+</ds:datastoreItem>
+</file>
+
+<file path=customXml/itemProps4.xml><?xml version="1.0" encoding="utf-8"?>
+<ds:datastoreItem xmlns:ds="http://schemas.openxmlformats.org/officeDocument/2006/customXml" ds:itemID="{1EED052B-D886-4294-9C60-FD5C49F8EA6A}">
+  <ds:schemaRefs>
+    <ds:schemaRef ds:uri="http://schemas.microsoft.com/sharepoint/v3/contenttype/forms"/>
+  </ds:schemaRefs>
+</ds:datastoreItem>
+</file>
+
+<file path=customXml/itemProps5.xml><?xml version="1.0" encoding="utf-8"?>
 <ds:datastoreItem xmlns:ds="http://schemas.openxmlformats.org/officeDocument/2006/customXml" ds:itemID="{055AEA56-5D2C-4365-87F4-ABCF8233AA66}">
   <ds:schemaRefs>
     <ds:schemaRef ds:uri="http://schemas.microsoft.com/office/2006/metadata/contentType"/>
@@ -18890,29 +19113,4 @@
     <ds:schemaRef ds:uri="http://schemas.microsoft.com/internal/obd"/>
   </ds:schemaRefs>
 </ds:datastoreItem>
-</file>
-
-<file path=customXml/itemProps3.xml><?xml version="1.0" encoding="utf-8"?>
-<ds:datastoreItem xmlns:ds="http://schemas.openxmlformats.org/officeDocument/2006/customXml" ds:itemID="{1EED052B-D886-4294-9C60-FD5C49F8EA6A}">
-  <ds:schemaRefs>
-    <ds:schemaRef ds:uri="http://schemas.microsoft.com/sharepoint/v3/contenttype/forms"/>
-  </ds:schemaRefs>
-</ds:datastoreItem>
-</file>
-
-<file path=customXml/itemProps4.xml><?xml version="1.0" encoding="utf-8"?>
-<ds:datastoreItem xmlns:ds="http://schemas.openxmlformats.org/officeDocument/2006/customXml" ds:itemID="{2A4475DC-FEA1-448D-B77C-7357B573A109}">
-  <ds:schemaRefs>
-    <ds:schemaRef ds:uri="http://schemas.openxmlformats.org/officeDocument/2006/bibliography"/>
-  </ds:schemaRefs>
-</ds:datastoreItem>
-</file>
-
-<file path=customXml/itemProps5.xml><?xml version="1.0" encoding="utf-8"?>
-<ds:datastoreItem xmlns:ds="http://schemas.openxmlformats.org/officeDocument/2006/customXml" ds:itemID="{060A577B-C88F-4D7F-8AE9-3AADD39FB869}">
-  <ds:schemaRefs>
-    <ds:schemaRef ds:uri="http://schemas.microsoft.com/office/2006/metadata/properties"/>
-    <ds:schemaRef ds:uri="http://schemas.microsoft.com/office/infopath/2007/PartnerControls"/>
-  </ds:schemaRefs>
-</ds:datastoreItem>
 </file>
</xml_diff>